<commit_message>
try to find sigma and alpha by optimizing
</commit_message>
<xml_diff>
--- a/PreciseVoltage/paper/Отчёт по эксперименту.docx
+++ b/PreciseVoltage/paper/Отчёт по эксперименту.docx
@@ -136,7 +136,6 @@
           <w:iCs/>
           <w:sz w:val="48"/>
           <w:szCs w:val="48"/>
-          <w:lang w:val="en-US"/>
         </w:rPr>
         <w:t xml:space="preserve">&amp;&amp; </w:t>
       </w:r>
@@ -180,7 +179,6 @@
           <w:iCs/>
           <w:sz w:val="48"/>
           <w:szCs w:val="48"/>
-          <w:lang w:val="en-US"/>
         </w:rPr>
       </w:pPr>
       <w:r>
@@ -190,7 +188,6 @@
           <w:iCs/>
           <w:sz w:val="48"/>
           <w:szCs w:val="48"/>
-          <w:lang w:val="en-US"/>
         </w:rPr>
         <w:t>30.10.2020</w:t>
       </w:r>
@@ -552,8 +549,8 @@
             </w:rPr>
             <m:t>=</m:t>
           </m:r>
-          <m:d>
-            <m:dPr>
+          <m:sSup>
+            <m:sSupPr>
               <m:ctrlPr>
                 <w:rPr>
                   <w:rFonts w:ascii="Cambria Math" w:hAnsi="Cambria Math" w:cs="Cambria"/>
@@ -562,10 +559,10 @@
                   <w:szCs w:val="48"/>
                 </w:rPr>
               </m:ctrlPr>
-            </m:dPr>
+            </m:sSupPr>
             <m:e>
-              <m:f>
-                <m:fPr>
+              <m:d>
+                <m:dPr>
                   <m:ctrlPr>
                     <w:rPr>
                       <w:rFonts w:ascii="Cambria Math" w:hAnsi="Cambria Math" w:cs="Cambria"/>
@@ -574,30 +571,10 @@
                       <w:szCs w:val="48"/>
                     </w:rPr>
                   </m:ctrlPr>
-                </m:fPr>
-                <m:num>
-                  <w:bookmarkStart w:id="0" w:name="_Hlk54983866"/>
-                  <m:r>
-                    <w:rPr>
-                      <w:rFonts w:ascii="Cambria Math" w:hAnsi="Cambria Math" w:cs="Cambria"/>
-                      <w:sz w:val="48"/>
-                      <w:szCs w:val="48"/>
-                    </w:rPr>
-                    <m:t>ε</m:t>
-                  </m:r>
-                  <w:bookmarkEnd w:id="0"/>
-                </m:num>
-                <m:den>
-                  <m:r>
-                    <w:rPr>
-                      <w:rFonts w:ascii="Cambria Math" w:hAnsi="Cambria Math" w:cs="Cambria"/>
-                      <w:sz w:val="48"/>
-                      <w:szCs w:val="48"/>
-                    </w:rPr>
-                    <m:t>r+</m:t>
-                  </m:r>
-                  <m:sSub>
-                    <m:sSubPr>
+                </m:dPr>
+                <m:e>
+                  <m:f>
+                    <m:fPr>
                       <m:ctrlPr>
                         <w:rPr>
                           <w:rFonts w:ascii="Cambria Math" w:hAnsi="Cambria Math" w:cs="Cambria"/>
@@ -606,49 +583,93 @@
                           <w:szCs w:val="48"/>
                         </w:rPr>
                       </m:ctrlPr>
-                    </m:sSubPr>
-                    <m:e>
+                    </m:fPr>
+                    <m:num>
+                      <w:bookmarkStart w:id="0" w:name="_Hlk54983866"/>
                       <m:r>
                         <w:rPr>
                           <w:rFonts w:ascii="Cambria Math" w:hAnsi="Cambria Math" w:cs="Cambria"/>
                           <w:sz w:val="48"/>
                           <w:szCs w:val="48"/>
                         </w:rPr>
-                        <m:t>R</m:t>
+                        <m:t>ε</m:t>
                       </m:r>
-                    </m:e>
-                    <m:sub>
+                      <w:bookmarkEnd w:id="0"/>
+                    </m:num>
+                    <m:den>
                       <m:r>
                         <w:rPr>
                           <w:rFonts w:ascii="Cambria Math" w:hAnsi="Cambria Math" w:cs="Cambria"/>
                           <w:sz w:val="48"/>
                           <w:szCs w:val="48"/>
                         </w:rPr>
-                        <m:t>known</m:t>
+                        <m:t>r+</m:t>
                       </m:r>
-                    </m:sub>
-                  </m:sSub>
-                  <m:r>
-                    <w:rPr>
-                      <w:rFonts w:ascii="Cambria Math" w:hAnsi="Cambria Math" w:cs="Cambria"/>
-                      <w:sz w:val="48"/>
-                      <w:szCs w:val="48"/>
-                    </w:rPr>
-                    <m:t>+</m:t>
-                  </m:r>
-                  <m:r>
-                    <w:rPr>
-                      <w:rFonts w:ascii="Cambria Math" w:hAnsi="Cambria Math" w:cs="Cambria"/>
-                      <w:sz w:val="48"/>
-                      <w:szCs w:val="48"/>
-                      <w:lang w:val="en-US"/>
-                    </w:rPr>
-                    <m:t>R</m:t>
-                  </m:r>
-                </m:den>
-              </m:f>
+                      <m:sSub>
+                        <m:sSubPr>
+                          <m:ctrlPr>
+                            <w:rPr>
+                              <w:rFonts w:ascii="Cambria Math" w:hAnsi="Cambria Math" w:cs="Cambria"/>
+                              <w:i/>
+                              <w:sz w:val="48"/>
+                              <w:szCs w:val="48"/>
+                            </w:rPr>
+                          </m:ctrlPr>
+                        </m:sSubPr>
+                        <m:e>
+                          <m:r>
+                            <w:rPr>
+                              <w:rFonts w:ascii="Cambria Math" w:hAnsi="Cambria Math" w:cs="Cambria"/>
+                              <w:sz w:val="48"/>
+                              <w:szCs w:val="48"/>
+                            </w:rPr>
+                            <m:t>R</m:t>
+                          </m:r>
+                        </m:e>
+                        <m:sub>
+                          <m:r>
+                            <w:rPr>
+                              <w:rFonts w:ascii="Cambria Math" w:hAnsi="Cambria Math" w:cs="Cambria"/>
+                              <w:sz w:val="48"/>
+                              <w:szCs w:val="48"/>
+                            </w:rPr>
+                            <m:t>known</m:t>
+                          </m:r>
+                        </m:sub>
+                      </m:sSub>
+                      <m:r>
+                        <w:rPr>
+                          <w:rFonts w:ascii="Cambria Math" w:hAnsi="Cambria Math" w:cs="Cambria"/>
+                          <w:sz w:val="48"/>
+                          <w:szCs w:val="48"/>
+                        </w:rPr>
+                        <m:t>+</m:t>
+                      </m:r>
+                      <m:r>
+                        <w:rPr>
+                          <w:rFonts w:ascii="Cambria Math" w:hAnsi="Cambria Math" w:cs="Cambria"/>
+                          <w:sz w:val="48"/>
+                          <w:szCs w:val="48"/>
+                          <w:lang w:val="en-US"/>
+                        </w:rPr>
+                        <m:t>R</m:t>
+                      </m:r>
+                    </m:den>
+                  </m:f>
+                </m:e>
+              </m:d>
             </m:e>
-          </m:d>
+            <m:sup>
+              <m:r>
+                <w:rPr>
+                  <w:rFonts w:ascii="Cambria Math" w:hAnsi="Cambria Math" w:cs="Cambria"/>
+                  <w:sz w:val="48"/>
+                  <w:szCs w:val="48"/>
+                </w:rPr>
+                <m:t>2</m:t>
+              </m:r>
+            </m:sup>
+          </m:sSup>
           <m:r>
             <w:rPr>
               <w:rFonts w:ascii="Cambria Math" w:hAnsi="Cambria Math" w:cs="Cambria"/>
@@ -919,18 +940,7 @@
               <w:sz w:val="44"/>
               <w:szCs w:val="44"/>
             </w:rPr>
-            <m:t>4.5</m:t>
-          </m:r>
-          <m:r>
-            <m:rPr>
-              <m:sty m:val="p"/>
-            </m:rPr>
-            <w:rPr>
-              <w:rFonts w:ascii="Cambria Math" w:hAnsi="Cambria Math"/>
-              <w:sz w:val="44"/>
-              <w:szCs w:val="44"/>
-            </w:rPr>
-            <m:t>2</m:t>
+            <m:t>4.52</m:t>
           </m:r>
           <m:r>
             <w:rPr>
@@ -961,15 +971,7 @@
               <w:sz w:val="48"/>
               <w:szCs w:val="48"/>
             </w:rPr>
-            <m:t>r</m:t>
-          </m:r>
-          <m:r>
-            <w:rPr>
-              <w:rFonts w:ascii="Cambria Math" w:eastAsiaTheme="minorEastAsia" w:hAnsi="Cambria Math" w:cs="Cambria"/>
-              <w:sz w:val="48"/>
-              <w:szCs w:val="48"/>
-            </w:rPr>
-            <m:t xml:space="preserve">= </m:t>
+            <m:t xml:space="preserve">r= </m:t>
           </m:r>
           <m:r>
             <m:rPr>
@@ -988,15 +990,7 @@
               <w:sz w:val="44"/>
               <w:szCs w:val="44"/>
             </w:rPr>
-            <m:t xml:space="preserve"> </m:t>
-          </m:r>
-          <m:r>
-            <w:rPr>
-              <w:rFonts w:ascii="Cambria Math" w:eastAsiaTheme="minorEastAsia" w:hAnsi="Cambria Math" w:cs="Cambria"/>
-              <w:sz w:val="44"/>
-              <w:szCs w:val="44"/>
-            </w:rPr>
-            <m:t>Ω</m:t>
+            <m:t xml:space="preserve"> Ω</m:t>
           </m:r>
         </m:oMath>
       </m:oMathPara>
@@ -1625,6 +1619,7 @@
   <w:style w:type="character" w:default="1" w:styleId="a0">
     <w:name w:val="Default Paragraph Font"/>
     <w:uiPriority w:val="1"/>
+    <w:semiHidden/>
     <w:unhideWhenUsed/>
   </w:style>
   <w:style w:type="table" w:default="1" w:styleId="a1">

</xml_diff>